<commit_message>
- added some details
</commit_message>
<xml_diff>
--- a/Assignments/Assignment 7/Meta-instructions.docx
+++ b/Assignments/Assignment 7/Meta-instructions.docx
@@ -253,15 +253,7 @@
           <w:sz w:val="24"/>
           <w:szCs w:val="24"/>
         </w:rPr>
-        <w:t>5</w:t>
-      </w:r>
-      <w:r>
-        <w:rPr>
-          <w:rFonts w:ascii="Times New Roman" w:hAnsi="Times New Roman" w:cs="Times New Roman"/>
-          <w:sz w:val="24"/>
-          <w:szCs w:val="24"/>
-        </w:rPr>
-        <w:t>p to the final mark if he succeeds.</w:t>
+        <w:t>5p to the final mark if he succeeds.</w:t>
       </w:r>
     </w:p>
     <w:p>
@@ -329,15 +321,7 @@
           <w:sz w:val="24"/>
           <w:szCs w:val="24"/>
         </w:rPr>
-        <w:t xml:space="preserve"> (whichever one he/she will choose)</w:t>
-      </w:r>
-      <w:r>
-        <w:rPr>
-          <w:rFonts w:ascii="Times New Roman" w:hAnsi="Times New Roman" w:cs="Times New Roman"/>
-          <w:sz w:val="24"/>
-          <w:szCs w:val="24"/>
-        </w:rPr>
-        <w:t>. 0.</w:t>
+        <w:t xml:space="preserve"> (whichever one he/she will choose). 0.</w:t>
       </w:r>
       <w:r>
         <w:rPr>
@@ -413,63 +397,7 @@
           <w:sz w:val="24"/>
           <w:szCs w:val="24"/>
         </w:rPr>
-        <w:t xml:space="preserve"> – </w:t>
-      </w:r>
-      <w:r>
-        <w:rPr>
-          <w:rFonts w:ascii="Times New Roman" w:hAnsi="Times New Roman" w:cs="Times New Roman"/>
-          <w:sz w:val="24"/>
-          <w:szCs w:val="24"/>
-        </w:rPr>
-        <w:t xml:space="preserve">in a group of 2, </w:t>
-      </w:r>
-      <w:r>
-        <w:rPr>
-          <w:rFonts w:ascii="Times New Roman" w:hAnsi="Times New Roman" w:cs="Times New Roman"/>
-          <w:sz w:val="24"/>
-          <w:szCs w:val="24"/>
-        </w:rPr>
-        <w:t>the mandatory achievement</w:t>
-      </w:r>
-      <w:r>
-        <w:rPr>
-          <w:rFonts w:ascii="Times New Roman" w:hAnsi="Times New Roman" w:cs="Times New Roman"/>
-          <w:sz w:val="24"/>
-          <w:szCs w:val="24"/>
-        </w:rPr>
-        <w:t xml:space="preserve"> will </w:t>
-      </w:r>
-      <w:r>
-        <w:rPr>
-          <w:rFonts w:ascii="Times New Roman" w:hAnsi="Times New Roman" w:cs="Times New Roman"/>
-          <w:sz w:val="24"/>
-          <w:szCs w:val="24"/>
-        </w:rPr>
-        <w:t>be</w:t>
-      </w:r>
-      <w:r>
-        <w:rPr>
-          <w:rFonts w:ascii="Times New Roman" w:hAnsi="Times New Roman" w:cs="Times New Roman"/>
-          <w:sz w:val="24"/>
-          <w:szCs w:val="24"/>
-        </w:rPr>
-        <w:t xml:space="preserve"> to solve </w:t>
-      </w:r>
-      <w:r>
-        <w:rPr>
-          <w:rFonts w:ascii="Times New Roman" w:hAnsi="Times New Roman" w:cs="Times New Roman"/>
-          <w:sz w:val="24"/>
-          <w:szCs w:val="24"/>
-        </w:rPr>
-        <w:t>one of</w:t>
-      </w:r>
-      <w:r>
-        <w:rPr>
-          <w:rFonts w:ascii="Times New Roman" w:hAnsi="Times New Roman" w:cs="Times New Roman"/>
-          <w:sz w:val="24"/>
-          <w:szCs w:val="24"/>
-        </w:rPr>
-        <w:t xml:space="preserve"> the </w:t>
+        <w:t xml:space="preserve"> – in a group of 2, the mandatory achievement will be to solve one of the </w:t>
       </w:r>
       <w:r>
         <w:rPr>
@@ -511,15 +439,7 @@
           <w:sz w:val="24"/>
           <w:szCs w:val="24"/>
         </w:rPr>
-        <w:t xml:space="preserve"> of choice</w:t>
-      </w:r>
-      <w:r>
-        <w:rPr>
-          <w:rFonts w:ascii="Times New Roman" w:hAnsi="Times New Roman" w:cs="Times New Roman"/>
-          <w:sz w:val="24"/>
-          <w:szCs w:val="24"/>
-        </w:rPr>
-        <w:t xml:space="preserve">. </w:t>
+        <w:t xml:space="preserve"> of choice. </w:t>
       </w:r>
       <w:r>
         <w:rPr>
@@ -623,24 +543,114 @@
         </w:rPr>
         <w:t>)</w:t>
       </w:r>
+      <w:r>
+        <w:rPr>
+          <w:rFonts w:ascii="Times New Roman" w:hAnsi="Times New Roman" w:cs="Times New Roman"/>
+          <w:sz w:val="24"/>
+          <w:szCs w:val="24"/>
+        </w:rPr>
+        <w:t xml:space="preserve"> just as much as the other!</w:t>
+      </w:r>
+      <w:r>
+        <w:rPr>
+          <w:rFonts w:ascii="Times New Roman" w:hAnsi="Times New Roman" w:cs="Times New Roman"/>
+          <w:sz w:val="24"/>
+          <w:szCs w:val="24"/>
+        </w:rPr>
+        <w:t xml:space="preserve"> </w:t>
+      </w:r>
+    </w:p>
+    <w:p>
+      <w:pPr>
+        <w:pStyle w:val="ListParagraph"/>
+        <w:numPr>
+          <w:ilvl w:val="0"/>
+          <w:numId w:val="1"/>
+        </w:numPr>
+        <w:rPr>
+          <w:rFonts w:ascii="Times New Roman" w:hAnsi="Times New Roman" w:cs="Times New Roman"/>
+          <w:sz w:val="24"/>
+          <w:szCs w:val="24"/>
+        </w:rPr>
+      </w:pPr>
+      <w:r>
+        <w:rPr>
+          <w:rFonts w:ascii="Times New Roman" w:hAnsi="Times New Roman" w:cs="Times New Roman"/>
+          <w:sz w:val="24"/>
+          <w:szCs w:val="24"/>
+        </w:rPr>
+        <w:t xml:space="preserve">Once a </w:t>
+      </w:r>
+      <w:r>
+        <w:rPr>
+          <w:rFonts w:ascii="Times New Roman" w:hAnsi="Times New Roman" w:cs="Times New Roman"/>
+          <w:i/>
+          <w:sz w:val="24"/>
+          <w:szCs w:val="24"/>
+        </w:rPr>
+        <w:t>path</w:t>
+      </w:r>
+      <w:r>
+        <w:rPr>
+          <w:rFonts w:ascii="Times New Roman" w:hAnsi="Times New Roman" w:cs="Times New Roman"/>
+          <w:sz w:val="24"/>
+          <w:szCs w:val="24"/>
+        </w:rPr>
+        <w:t xml:space="preserve"> is chosen, it cannot be “un-chosen” </w:t>
+      </w:r>
+    </w:p>
+    <w:p>
+      <w:pPr>
+        <w:pStyle w:val="ListParagraph"/>
+        <w:numPr>
+          <w:ilvl w:val="0"/>
+          <w:numId w:val="1"/>
+        </w:numPr>
+        <w:rPr>
+          <w:rFonts w:ascii="Times New Roman" w:hAnsi="Times New Roman" w:cs="Times New Roman"/>
+          <w:sz w:val="24"/>
+          <w:szCs w:val="24"/>
+        </w:rPr>
+      </w:pPr>
+      <w:r>
+        <w:rPr>
+          <w:rFonts w:ascii="Times New Roman" w:hAnsi="Times New Roman" w:cs="Times New Roman"/>
+          <w:sz w:val="24"/>
+          <w:szCs w:val="24"/>
+        </w:rPr>
+        <w:t>Everyone will pick a path</w:t>
+      </w:r>
+      <w:r>
+        <w:rPr>
+          <w:rFonts w:ascii="Times New Roman" w:hAnsi="Times New Roman" w:cs="Times New Roman"/>
+          <w:sz w:val="24"/>
+          <w:szCs w:val="24"/>
+          <w:lang w:val="ro-RO"/>
+        </w:rPr>
+        <w:t xml:space="preserve"> </w:t>
+      </w:r>
+      <w:r>
+        <w:rPr>
+          <w:rFonts w:ascii="Times New Roman" w:hAnsi="Times New Roman" w:cs="Times New Roman"/>
+          <w:b/>
+          <w:i/>
+          <w:sz w:val="24"/>
+          <w:szCs w:val="24"/>
+          <w:lang w:val="ro-RO"/>
+        </w:rPr>
+        <w:t>at the lab</w:t>
+      </w:r>
+      <w:r>
+        <w:rPr>
+          <w:rFonts w:ascii="Times New Roman" w:hAnsi="Times New Roman" w:cs="Times New Roman"/>
+          <w:sz w:val="24"/>
+          <w:szCs w:val="24"/>
+          <w:lang w:val="ro-RO"/>
+        </w:rPr>
+        <w:t xml:space="preserve"> and not after!</w:t>
+      </w:r>
       <w:bookmarkStart w:id="0" w:name="_GoBack"/>
       <w:bookmarkEnd w:id="0"/>
-      <w:r>
-        <w:rPr>
-          <w:rFonts w:ascii="Times New Roman" w:hAnsi="Times New Roman" w:cs="Times New Roman"/>
-          <w:sz w:val="24"/>
-          <w:szCs w:val="24"/>
-        </w:rPr>
-        <w:t xml:space="preserve"> just as much as the other!</w:t>
-      </w:r>
-      <w:r>
-        <w:rPr>
-          <w:rFonts w:ascii="Times New Roman" w:hAnsi="Times New Roman" w:cs="Times New Roman"/>
-          <w:sz w:val="24"/>
-          <w:szCs w:val="24"/>
-        </w:rPr>
-        <w:t xml:space="preserve"> </w:t>
-      </w:r>
     </w:p>
     <w:p>
       <w:pPr>
@@ -1196,6 +1206,7 @@
   <w:style w:type="character" w:default="1" w:styleId="DefaultParagraphFont">
     <w:name w:val="Default Paragraph Font"/>
     <w:uiPriority w:val="1"/>
+    <w:semiHidden/>
     <w:unhideWhenUsed/>
   </w:style>
   <w:style w:type="table" w:default="1" w:styleId="TableNormal">

</xml_diff>